<commit_message>
finished COL-101 two week assignment
</commit_message>
<xml_diff>
--- a/COL-101/week8hw_TwoWeekAssignment.docx
+++ b/COL-101/week8hw_TwoWeekAssignment.docx
@@ -163,11 +163,22 @@
       <w:pPr>
         <w:rPr>
           <w:rFonts w:ascii="Times New Roman" w:hAnsi="Times New Roman" w:cs="Times New Roman"/>
+          <w:bCs/>
+          <w:i/>
+          <w:iCs/>
+          <w:sz w:val="24"/>
+          <w:szCs w:val="24"/>
+        </w:rPr>
+      </w:pPr>
+      <w:r>
+        <w:rPr>
+          <w:rFonts w:ascii="Times New Roman" w:hAnsi="Times New Roman" w:cs="Times New Roman"/>
           <w:b/>
           <w:sz w:val="24"/>
           <w:szCs w:val="24"/>
         </w:rPr>
-      </w:pPr>
+        <w:t>NAME:</w:t>
+      </w:r>
       <w:r>
         <w:rPr>
           <w:rFonts w:ascii="Times New Roman" w:hAnsi="Times New Roman" w:cs="Times New Roman"/>
@@ -175,26 +186,64 @@
           <w:sz w:val="24"/>
           <w:szCs w:val="24"/>
         </w:rPr>
-        <w:t>NAME: ____________________________________________</w:t>
+        <w:t xml:space="preserve"> </w:t>
+      </w:r>
+      <w:r>
+        <w:rPr>
+          <w:rFonts w:ascii="Times New Roman" w:hAnsi="Times New Roman" w:cs="Times New Roman"/>
+          <w:bCs/>
+          <w:sz w:val="24"/>
+          <w:szCs w:val="24"/>
+          <w:u w:val="single"/>
+        </w:rPr>
+        <w:t>Aeden Brookshire</w:t>
+      </w:r>
+      <w:r>
+        <w:rPr>
+          <w:rFonts w:ascii="Times New Roman" w:hAnsi="Times New Roman" w:cs="Times New Roman"/>
+          <w:bCs/>
+          <w:sz w:val="24"/>
+          <w:szCs w:val="24"/>
+        </w:rPr>
+        <w:t>_____________________________</w:t>
       </w:r>
     </w:p>
     <w:p>
       <w:pPr>
         <w:rPr>
           <w:rFonts w:ascii="Times New Roman" w:hAnsi="Times New Roman" w:cs="Times New Roman"/>
+          <w:bCs/>
+          <w:sz w:val="24"/>
+          <w:szCs w:val="24"/>
+        </w:rPr>
+      </w:pPr>
+      <w:r>
+        <w:rPr>
+          <w:rFonts w:ascii="Times New Roman" w:hAnsi="Times New Roman" w:cs="Times New Roman"/>
           <w:b/>
           <w:sz w:val="24"/>
           <w:szCs w:val="24"/>
         </w:rPr>
-      </w:pPr>
-      <w:r>
-        <w:rPr>
-          <w:rFonts w:ascii="Times New Roman" w:hAnsi="Times New Roman" w:cs="Times New Roman"/>
-          <w:b/>
-          <w:sz w:val="24"/>
-          <w:szCs w:val="24"/>
-        </w:rPr>
-        <w:t>DATE: _____________________________________________</w:t>
+        <w:t xml:space="preserve">DATE: </w:t>
+      </w:r>
+      <w:r>
+        <w:rPr>
+          <w:rFonts w:ascii="Times New Roman" w:hAnsi="Times New Roman" w:cs="Times New Roman"/>
+          <w:bCs/>
+          <w:sz w:val="24"/>
+          <w:szCs w:val="24"/>
+          <w:u w:val="single"/>
+        </w:rPr>
+        <w:t>11/2/2024</w:t>
+      </w:r>
+      <w:r>
+        <w:rPr>
+          <w:rFonts w:ascii="Times New Roman" w:hAnsi="Times New Roman" w:cs="Times New Roman"/>
+          <w:bCs/>
+          <w:sz w:val="24"/>
+          <w:szCs w:val="24"/>
+        </w:rPr>
+        <w:t>____________________________________</w:t>
       </w:r>
     </w:p>
     <w:p>
@@ -641,30 +690,39 @@
               <w:ind w:left="0"/>
               <w:contextualSpacing w:val="0"/>
             </w:pPr>
-          </w:p>
-        </w:tc>
-        <w:tc>
-          <w:tcPr>
-            <w:tcW w:w="2034" w:type="dxa"/>
-          </w:tcPr>
-          <w:p>
-            <w:pPr>
-              <w:pStyle w:val="ListParagraph"/>
-              <w:ind w:left="0"/>
-              <w:contextualSpacing w:val="0"/>
-            </w:pPr>
-          </w:p>
-        </w:tc>
-        <w:tc>
-          <w:tcPr>
-            <w:tcW w:w="2034" w:type="dxa"/>
-          </w:tcPr>
-          <w:p>
-            <w:pPr>
-              <w:pStyle w:val="ListParagraph"/>
-              <w:ind w:left="0"/>
-              <w:contextualSpacing w:val="0"/>
-            </w:pPr>
+            <w:r>
+              <w:t>COL 101</w:t>
+            </w:r>
+          </w:p>
+        </w:tc>
+        <w:tc>
+          <w:tcPr>
+            <w:tcW w:w="2034" w:type="dxa"/>
+          </w:tcPr>
+          <w:p>
+            <w:pPr>
+              <w:pStyle w:val="ListParagraph"/>
+              <w:ind w:left="0"/>
+              <w:contextualSpacing w:val="0"/>
+            </w:pPr>
+            <w:r>
+              <w:t>P</w:t>
+            </w:r>
+          </w:p>
+        </w:tc>
+        <w:tc>
+          <w:tcPr>
+            <w:tcW w:w="2034" w:type="dxa"/>
+          </w:tcPr>
+          <w:p>
+            <w:pPr>
+              <w:pStyle w:val="ListParagraph"/>
+              <w:ind w:left="0"/>
+              <w:contextualSpacing w:val="0"/>
+            </w:pPr>
+            <w:r>
+              <w:t>Maintain</w:t>
+            </w:r>
           </w:p>
         </w:tc>
         <w:tc>
@@ -677,45 +735,68 @@
               <w:ind w:left="0"/>
               <w:contextualSpacing w:val="0"/>
               <w:rPr>
-                <w:b/>
+                <w:bCs/>
               </w:rPr>
             </w:pPr>
-          </w:p>
-        </w:tc>
-        <w:tc>
-          <w:tcPr>
-            <w:tcW w:w="2034" w:type="dxa"/>
-          </w:tcPr>
-          <w:p>
-            <w:pPr>
-              <w:pStyle w:val="ListParagraph"/>
-              <w:ind w:left="0"/>
-              <w:contextualSpacing w:val="0"/>
-            </w:pPr>
-          </w:p>
-        </w:tc>
-        <w:tc>
-          <w:tcPr>
-            <w:tcW w:w="2034" w:type="dxa"/>
-          </w:tcPr>
-          <w:p>
-            <w:pPr>
-              <w:pStyle w:val="ListParagraph"/>
-              <w:ind w:left="0"/>
-              <w:contextualSpacing w:val="0"/>
-            </w:pPr>
-          </w:p>
-        </w:tc>
-        <w:tc>
-          <w:tcPr>
-            <w:tcW w:w="2034" w:type="dxa"/>
-          </w:tcPr>
-          <w:p>
-            <w:pPr>
-              <w:pStyle w:val="ListParagraph"/>
-              <w:ind w:left="0"/>
-              <w:contextualSpacing w:val="0"/>
-            </w:pPr>
+            <w:r>
+              <w:rPr>
+                <w:bCs/>
+              </w:rPr>
+              <w:t>None</w:t>
+            </w:r>
+          </w:p>
+        </w:tc>
+        <w:tc>
+          <w:tcPr>
+            <w:tcW w:w="2034" w:type="dxa"/>
+          </w:tcPr>
+          <w:p>
+            <w:pPr>
+              <w:pStyle w:val="ListParagraph"/>
+              <w:ind w:left="0"/>
+              <w:contextualSpacing w:val="0"/>
+            </w:pPr>
+            <w:r>
+              <w:t>I didn’t need the resources. The work doesn’t require too much learning, so I just did the work and turned it in.</w:t>
+            </w:r>
+          </w:p>
+        </w:tc>
+        <w:tc>
+          <w:tcPr>
+            <w:tcW w:w="2034" w:type="dxa"/>
+          </w:tcPr>
+          <w:p>
+            <w:pPr>
+              <w:pStyle w:val="ListParagraph"/>
+              <w:ind w:left="0"/>
+              <w:contextualSpacing w:val="0"/>
+            </w:pPr>
+            <w:r>
+              <w:t xml:space="preserve">To continue with the </w:t>
+            </w:r>
+            <w:proofErr w:type="gramStart"/>
+            <w:r>
+              <w:t>plan</w:t>
+            </w:r>
+            <w:proofErr w:type="gramEnd"/>
+            <w:r>
+              <w:t xml:space="preserve"> I’ve been doing</w:t>
+            </w:r>
+          </w:p>
+        </w:tc>
+        <w:tc>
+          <w:tcPr>
+            <w:tcW w:w="2034" w:type="dxa"/>
+          </w:tcPr>
+          <w:p>
+            <w:pPr>
+              <w:pStyle w:val="ListParagraph"/>
+              <w:ind w:left="0"/>
+              <w:contextualSpacing w:val="0"/>
+            </w:pPr>
+            <w:r>
+              <w:t>P</w:t>
+            </w:r>
           </w:p>
         </w:tc>
       </w:tr>
@@ -734,78 +815,108 @@
               <w:ind w:left="0"/>
               <w:contextualSpacing w:val="0"/>
             </w:pPr>
-          </w:p>
-        </w:tc>
-        <w:tc>
-          <w:tcPr>
-            <w:tcW w:w="2034" w:type="dxa"/>
-          </w:tcPr>
-          <w:p>
-            <w:pPr>
-              <w:pStyle w:val="ListParagraph"/>
-              <w:ind w:left="0"/>
-              <w:contextualSpacing w:val="0"/>
-            </w:pPr>
-          </w:p>
-        </w:tc>
-        <w:tc>
-          <w:tcPr>
-            <w:tcW w:w="2034" w:type="dxa"/>
-          </w:tcPr>
-          <w:p>
-            <w:pPr>
-              <w:pStyle w:val="ListParagraph"/>
-              <w:ind w:left="0"/>
-              <w:contextualSpacing w:val="0"/>
-            </w:pPr>
-          </w:p>
-        </w:tc>
-        <w:tc>
-          <w:tcPr>
-            <w:tcW w:w="2034" w:type="dxa"/>
-          </w:tcPr>
-          <w:p>
-            <w:pPr>
-              <w:pStyle w:val="ListParagraph"/>
-              <w:ind w:left="0"/>
-              <w:contextualSpacing w:val="0"/>
-            </w:pPr>
-          </w:p>
-        </w:tc>
-        <w:tc>
-          <w:tcPr>
-            <w:tcW w:w="2034" w:type="dxa"/>
-          </w:tcPr>
-          <w:p>
-            <w:pPr>
-              <w:pStyle w:val="ListParagraph"/>
-              <w:ind w:left="0"/>
-              <w:contextualSpacing w:val="0"/>
-            </w:pPr>
-          </w:p>
-        </w:tc>
-        <w:tc>
-          <w:tcPr>
-            <w:tcW w:w="2034" w:type="dxa"/>
-          </w:tcPr>
-          <w:p>
-            <w:pPr>
-              <w:pStyle w:val="ListParagraph"/>
-              <w:ind w:left="0"/>
-              <w:contextualSpacing w:val="0"/>
-            </w:pPr>
-          </w:p>
-        </w:tc>
-        <w:tc>
-          <w:tcPr>
-            <w:tcW w:w="2034" w:type="dxa"/>
-          </w:tcPr>
-          <w:p>
-            <w:pPr>
-              <w:pStyle w:val="ListParagraph"/>
-              <w:ind w:left="0"/>
-              <w:contextualSpacing w:val="0"/>
-            </w:pPr>
+            <w:r>
+              <w:lastRenderedPageBreak/>
+              <w:t>COM-150</w:t>
+            </w:r>
+          </w:p>
+        </w:tc>
+        <w:tc>
+          <w:tcPr>
+            <w:tcW w:w="2034" w:type="dxa"/>
+          </w:tcPr>
+          <w:p>
+            <w:pPr>
+              <w:pStyle w:val="ListParagraph"/>
+              <w:ind w:left="0"/>
+              <w:contextualSpacing w:val="0"/>
+            </w:pPr>
+            <w:r>
+              <w:t>A</w:t>
+            </w:r>
+          </w:p>
+        </w:tc>
+        <w:tc>
+          <w:tcPr>
+            <w:tcW w:w="2034" w:type="dxa"/>
+          </w:tcPr>
+          <w:p>
+            <w:pPr>
+              <w:pStyle w:val="ListParagraph"/>
+              <w:ind w:left="0"/>
+              <w:contextualSpacing w:val="0"/>
+            </w:pPr>
+            <w:r>
+              <w:t>Maintain</w:t>
+            </w:r>
+          </w:p>
+        </w:tc>
+        <w:tc>
+          <w:tcPr>
+            <w:tcW w:w="2034" w:type="dxa"/>
+          </w:tcPr>
+          <w:p>
+            <w:pPr>
+              <w:pStyle w:val="ListParagraph"/>
+              <w:ind w:left="0"/>
+              <w:contextualSpacing w:val="0"/>
+            </w:pPr>
+            <w:r>
+              <w:t>None</w:t>
+            </w:r>
+          </w:p>
+        </w:tc>
+        <w:tc>
+          <w:tcPr>
+            <w:tcW w:w="2034" w:type="dxa"/>
+          </w:tcPr>
+          <w:p>
+            <w:pPr>
+              <w:pStyle w:val="ListParagraph"/>
+              <w:ind w:left="0"/>
+              <w:contextualSpacing w:val="0"/>
+            </w:pPr>
+            <w:r>
+              <w:t xml:space="preserve">I didn’t need the resources. The work we do in class preps us for the homework enough. </w:t>
+            </w:r>
+            <w:proofErr w:type="gramStart"/>
+            <w:r>
+              <w:t>The learning</w:t>
+            </w:r>
+            <w:proofErr w:type="gramEnd"/>
+            <w:r>
+              <w:t xml:space="preserve"> is minimal.</w:t>
+            </w:r>
+          </w:p>
+        </w:tc>
+        <w:tc>
+          <w:tcPr>
+            <w:tcW w:w="2034" w:type="dxa"/>
+          </w:tcPr>
+          <w:p>
+            <w:pPr>
+              <w:pStyle w:val="ListParagraph"/>
+              <w:ind w:left="0"/>
+              <w:contextualSpacing w:val="0"/>
+            </w:pPr>
+            <w:r>
+              <w:t>Continue turning assignments in on time. I should also start the assignments a bit earlier than I have been.</w:t>
+            </w:r>
+          </w:p>
+        </w:tc>
+        <w:tc>
+          <w:tcPr>
+            <w:tcW w:w="2034" w:type="dxa"/>
+          </w:tcPr>
+          <w:p>
+            <w:pPr>
+              <w:pStyle w:val="ListParagraph"/>
+              <w:ind w:left="0"/>
+              <w:contextualSpacing w:val="0"/>
+            </w:pPr>
+            <w:r>
+              <w:t>A</w:t>
+            </w:r>
           </w:p>
         </w:tc>
       </w:tr>
@@ -824,78 +935,113 @@
               <w:ind w:left="0"/>
               <w:contextualSpacing w:val="0"/>
             </w:pPr>
-          </w:p>
-        </w:tc>
-        <w:tc>
-          <w:tcPr>
-            <w:tcW w:w="2034" w:type="dxa"/>
-          </w:tcPr>
-          <w:p>
-            <w:pPr>
-              <w:pStyle w:val="ListParagraph"/>
-              <w:ind w:left="0"/>
-              <w:contextualSpacing w:val="0"/>
-            </w:pPr>
-          </w:p>
-        </w:tc>
-        <w:tc>
-          <w:tcPr>
-            <w:tcW w:w="2034" w:type="dxa"/>
-          </w:tcPr>
-          <w:p>
-            <w:pPr>
-              <w:pStyle w:val="ListParagraph"/>
-              <w:ind w:left="0"/>
-              <w:contextualSpacing w:val="0"/>
-            </w:pPr>
-          </w:p>
-        </w:tc>
-        <w:tc>
-          <w:tcPr>
-            <w:tcW w:w="2034" w:type="dxa"/>
-          </w:tcPr>
-          <w:p>
-            <w:pPr>
-              <w:pStyle w:val="ListParagraph"/>
-              <w:ind w:left="0"/>
-              <w:contextualSpacing w:val="0"/>
-            </w:pPr>
-          </w:p>
-        </w:tc>
-        <w:tc>
-          <w:tcPr>
-            <w:tcW w:w="2034" w:type="dxa"/>
-          </w:tcPr>
-          <w:p>
-            <w:pPr>
-              <w:pStyle w:val="ListParagraph"/>
-              <w:ind w:left="0"/>
-              <w:contextualSpacing w:val="0"/>
-            </w:pPr>
-          </w:p>
-        </w:tc>
-        <w:tc>
-          <w:tcPr>
-            <w:tcW w:w="2034" w:type="dxa"/>
-          </w:tcPr>
-          <w:p>
-            <w:pPr>
-              <w:pStyle w:val="ListParagraph"/>
-              <w:ind w:left="0"/>
-              <w:contextualSpacing w:val="0"/>
-            </w:pPr>
-          </w:p>
-        </w:tc>
-        <w:tc>
-          <w:tcPr>
-            <w:tcW w:w="2034" w:type="dxa"/>
-          </w:tcPr>
-          <w:p>
-            <w:pPr>
-              <w:pStyle w:val="ListParagraph"/>
-              <w:ind w:left="0"/>
-              <w:contextualSpacing w:val="0"/>
-            </w:pPr>
+            <w:r>
+              <w:t>CS-100</w:t>
+            </w:r>
+          </w:p>
+        </w:tc>
+        <w:tc>
+          <w:tcPr>
+            <w:tcW w:w="2034" w:type="dxa"/>
+          </w:tcPr>
+          <w:p>
+            <w:pPr>
+              <w:pStyle w:val="ListParagraph"/>
+              <w:ind w:left="0"/>
+              <w:contextualSpacing w:val="0"/>
+            </w:pPr>
+            <w:r>
+              <w:t>B+</w:t>
+            </w:r>
+          </w:p>
+        </w:tc>
+        <w:tc>
+          <w:tcPr>
+            <w:tcW w:w="2034" w:type="dxa"/>
+          </w:tcPr>
+          <w:p>
+            <w:pPr>
+              <w:pStyle w:val="ListParagraph"/>
+              <w:ind w:left="0"/>
+              <w:contextualSpacing w:val="0"/>
+            </w:pPr>
+            <w:r>
+              <w:t>Maintain</w:t>
+            </w:r>
+          </w:p>
+        </w:tc>
+        <w:tc>
+          <w:tcPr>
+            <w:tcW w:w="2034" w:type="dxa"/>
+          </w:tcPr>
+          <w:p>
+            <w:pPr>
+              <w:pStyle w:val="ListParagraph"/>
+              <w:ind w:left="0"/>
+              <w:contextualSpacing w:val="0"/>
+            </w:pPr>
+            <w:r>
+              <w:t>Study group</w:t>
+            </w:r>
+          </w:p>
+        </w:tc>
+        <w:tc>
+          <w:tcPr>
+            <w:tcW w:w="2034" w:type="dxa"/>
+          </w:tcPr>
+          <w:p>
+            <w:pPr>
+              <w:pStyle w:val="ListParagraph"/>
+              <w:ind w:left="0"/>
+              <w:contextualSpacing w:val="0"/>
+            </w:pPr>
+            <w:r>
+              <w:t xml:space="preserve">Super helpful. I’m part of the Discord group </w:t>
+            </w:r>
+            <w:r>
+              <w:t>where</w:t>
+            </w:r>
+            <w:r>
+              <w:t xml:space="preserve"> we all ask each other questions about our classes. It’s been incredibly helpful due to the heavy amount of learning required in this class.</w:t>
+            </w:r>
+          </w:p>
+        </w:tc>
+        <w:tc>
+          <w:tcPr>
+            <w:tcW w:w="2034" w:type="dxa"/>
+          </w:tcPr>
+          <w:p>
+            <w:pPr>
+              <w:pStyle w:val="ListParagraph"/>
+              <w:ind w:left="0"/>
+              <w:contextualSpacing w:val="0"/>
+            </w:pPr>
+            <w:r>
+              <w:t xml:space="preserve">Continue working with my helpful resources. I need to take better notes so I’m going to </w:t>
+            </w:r>
+            <w:proofErr w:type="gramStart"/>
+            <w:r>
+              <w:t>look into</w:t>
+            </w:r>
+            <w:proofErr w:type="gramEnd"/>
+            <w:r>
+              <w:t xml:space="preserve"> better note-taking strategies.</w:t>
+            </w:r>
+          </w:p>
+        </w:tc>
+        <w:tc>
+          <w:tcPr>
+            <w:tcW w:w="2034" w:type="dxa"/>
+          </w:tcPr>
+          <w:p>
+            <w:pPr>
+              <w:pStyle w:val="ListParagraph"/>
+              <w:ind w:left="0"/>
+              <w:contextualSpacing w:val="0"/>
+            </w:pPr>
+            <w:r>
+              <w:t>B+</w:t>
+            </w:r>
           </w:p>
         </w:tc>
       </w:tr>
@@ -914,78 +1060,108 @@
               <w:ind w:left="0"/>
               <w:contextualSpacing w:val="0"/>
             </w:pPr>
-          </w:p>
-        </w:tc>
-        <w:tc>
-          <w:tcPr>
-            <w:tcW w:w="2034" w:type="dxa"/>
-          </w:tcPr>
-          <w:p>
-            <w:pPr>
-              <w:pStyle w:val="ListParagraph"/>
-              <w:ind w:left="0"/>
-              <w:contextualSpacing w:val="0"/>
-            </w:pPr>
-          </w:p>
-        </w:tc>
-        <w:tc>
-          <w:tcPr>
-            <w:tcW w:w="2034" w:type="dxa"/>
-          </w:tcPr>
-          <w:p>
-            <w:pPr>
-              <w:pStyle w:val="ListParagraph"/>
-              <w:ind w:left="0"/>
-              <w:contextualSpacing w:val="0"/>
-            </w:pPr>
-          </w:p>
-        </w:tc>
-        <w:tc>
-          <w:tcPr>
-            <w:tcW w:w="2034" w:type="dxa"/>
-          </w:tcPr>
-          <w:p>
-            <w:pPr>
-              <w:pStyle w:val="ListParagraph"/>
-              <w:ind w:left="0"/>
-              <w:contextualSpacing w:val="0"/>
-            </w:pPr>
-          </w:p>
-        </w:tc>
-        <w:tc>
-          <w:tcPr>
-            <w:tcW w:w="2034" w:type="dxa"/>
-          </w:tcPr>
-          <w:p>
-            <w:pPr>
-              <w:pStyle w:val="ListParagraph"/>
-              <w:ind w:left="0"/>
-              <w:contextualSpacing w:val="0"/>
-            </w:pPr>
-          </w:p>
-        </w:tc>
-        <w:tc>
-          <w:tcPr>
-            <w:tcW w:w="2034" w:type="dxa"/>
-          </w:tcPr>
-          <w:p>
-            <w:pPr>
-              <w:pStyle w:val="ListParagraph"/>
-              <w:ind w:left="0"/>
-              <w:contextualSpacing w:val="0"/>
-            </w:pPr>
-          </w:p>
-        </w:tc>
-        <w:tc>
-          <w:tcPr>
-            <w:tcW w:w="2034" w:type="dxa"/>
-          </w:tcPr>
-          <w:p>
-            <w:pPr>
-              <w:pStyle w:val="ListParagraph"/>
-              <w:ind w:left="0"/>
-              <w:contextualSpacing w:val="0"/>
-            </w:pPr>
+            <w:r>
+              <w:t>ENG-110</w:t>
+            </w:r>
+          </w:p>
+        </w:tc>
+        <w:tc>
+          <w:tcPr>
+            <w:tcW w:w="2034" w:type="dxa"/>
+          </w:tcPr>
+          <w:p>
+            <w:pPr>
+              <w:pStyle w:val="ListParagraph"/>
+              <w:ind w:left="0"/>
+              <w:contextualSpacing w:val="0"/>
+            </w:pPr>
+            <w:r>
+              <w:t>B-</w:t>
+            </w:r>
+          </w:p>
+        </w:tc>
+        <w:tc>
+          <w:tcPr>
+            <w:tcW w:w="2034" w:type="dxa"/>
+          </w:tcPr>
+          <w:p>
+            <w:pPr>
+              <w:pStyle w:val="ListParagraph"/>
+              <w:ind w:left="0"/>
+              <w:contextualSpacing w:val="0"/>
+            </w:pPr>
+            <w:r>
+              <w:t>Improve</w:t>
+            </w:r>
+          </w:p>
+        </w:tc>
+        <w:tc>
+          <w:tcPr>
+            <w:tcW w:w="2034" w:type="dxa"/>
+          </w:tcPr>
+          <w:p>
+            <w:pPr>
+              <w:pStyle w:val="ListParagraph"/>
+              <w:ind w:left="0"/>
+              <w:contextualSpacing w:val="0"/>
+            </w:pPr>
+            <w:r>
+              <w:t>None</w:t>
+            </w:r>
+          </w:p>
+        </w:tc>
+        <w:tc>
+          <w:tcPr>
+            <w:tcW w:w="2034" w:type="dxa"/>
+          </w:tcPr>
+          <w:p>
+            <w:pPr>
+              <w:pStyle w:val="ListParagraph"/>
+              <w:ind w:left="0"/>
+              <w:contextualSpacing w:val="0"/>
+            </w:pPr>
+            <w:r>
+              <w:t xml:space="preserve">I didn’t prioritize help </w:t>
+            </w:r>
+            <w:r>
+              <w:t>groups,</w:t>
+            </w:r>
+            <w:r>
+              <w:t xml:space="preserve"> so I didn’t go to any</w:t>
+            </w:r>
+            <w:r>
+              <w:t>.</w:t>
+            </w:r>
+          </w:p>
+        </w:tc>
+        <w:tc>
+          <w:tcPr>
+            <w:tcW w:w="2034" w:type="dxa"/>
+          </w:tcPr>
+          <w:p>
+            <w:pPr>
+              <w:pStyle w:val="ListParagraph"/>
+              <w:ind w:left="0"/>
+              <w:contextualSpacing w:val="0"/>
+            </w:pPr>
+            <w:r>
+              <w:t>I will prioritize the help groups more often. I plan on scheduling time with resources when I am confused in the class.</w:t>
+            </w:r>
+          </w:p>
+        </w:tc>
+        <w:tc>
+          <w:tcPr>
+            <w:tcW w:w="2034" w:type="dxa"/>
+          </w:tcPr>
+          <w:p>
+            <w:pPr>
+              <w:pStyle w:val="ListParagraph"/>
+              <w:ind w:left="0"/>
+              <w:contextualSpacing w:val="0"/>
+            </w:pPr>
+            <w:r>
+              <w:t>B+</w:t>
+            </w:r>
           </w:p>
         </w:tc>
       </w:tr>
@@ -1004,78 +1180,108 @@
               <w:ind w:left="0"/>
               <w:contextualSpacing w:val="0"/>
             </w:pPr>
-          </w:p>
-        </w:tc>
-        <w:tc>
-          <w:tcPr>
-            <w:tcW w:w="2034" w:type="dxa"/>
-          </w:tcPr>
-          <w:p>
-            <w:pPr>
-              <w:pStyle w:val="ListParagraph"/>
-              <w:ind w:left="0"/>
-              <w:contextualSpacing w:val="0"/>
-            </w:pPr>
-          </w:p>
-        </w:tc>
-        <w:tc>
-          <w:tcPr>
-            <w:tcW w:w="2034" w:type="dxa"/>
-          </w:tcPr>
-          <w:p>
-            <w:pPr>
-              <w:pStyle w:val="ListParagraph"/>
-              <w:ind w:left="0"/>
-              <w:contextualSpacing w:val="0"/>
-            </w:pPr>
-          </w:p>
-        </w:tc>
-        <w:tc>
-          <w:tcPr>
-            <w:tcW w:w="2034" w:type="dxa"/>
-          </w:tcPr>
-          <w:p>
-            <w:pPr>
-              <w:pStyle w:val="ListParagraph"/>
-              <w:ind w:left="0"/>
-              <w:contextualSpacing w:val="0"/>
-            </w:pPr>
-          </w:p>
-        </w:tc>
-        <w:tc>
-          <w:tcPr>
-            <w:tcW w:w="2034" w:type="dxa"/>
-          </w:tcPr>
-          <w:p>
-            <w:pPr>
-              <w:pStyle w:val="ListParagraph"/>
-              <w:ind w:left="0"/>
-              <w:contextualSpacing w:val="0"/>
-            </w:pPr>
-          </w:p>
-        </w:tc>
-        <w:tc>
-          <w:tcPr>
-            <w:tcW w:w="2034" w:type="dxa"/>
-          </w:tcPr>
-          <w:p>
-            <w:pPr>
-              <w:pStyle w:val="ListParagraph"/>
-              <w:ind w:left="0"/>
-              <w:contextualSpacing w:val="0"/>
-            </w:pPr>
-          </w:p>
-        </w:tc>
-        <w:tc>
-          <w:tcPr>
-            <w:tcW w:w="2034" w:type="dxa"/>
-          </w:tcPr>
-          <w:p>
-            <w:pPr>
-              <w:pStyle w:val="ListParagraph"/>
-              <w:ind w:left="0"/>
-              <w:contextualSpacing w:val="0"/>
-            </w:pPr>
+            <w:r>
+              <w:lastRenderedPageBreak/>
+              <w:t>MAT-140</w:t>
+            </w:r>
+          </w:p>
+        </w:tc>
+        <w:tc>
+          <w:tcPr>
+            <w:tcW w:w="2034" w:type="dxa"/>
+          </w:tcPr>
+          <w:p>
+            <w:pPr>
+              <w:pStyle w:val="ListParagraph"/>
+              <w:ind w:left="0"/>
+              <w:contextualSpacing w:val="0"/>
+            </w:pPr>
+            <w:r>
+              <w:t>B+</w:t>
+            </w:r>
+          </w:p>
+        </w:tc>
+        <w:tc>
+          <w:tcPr>
+            <w:tcW w:w="2034" w:type="dxa"/>
+          </w:tcPr>
+          <w:p>
+            <w:pPr>
+              <w:pStyle w:val="ListParagraph"/>
+              <w:ind w:left="0"/>
+              <w:contextualSpacing w:val="0"/>
+            </w:pPr>
+            <w:r>
+              <w:t>Maintain</w:t>
+            </w:r>
+          </w:p>
+        </w:tc>
+        <w:tc>
+          <w:tcPr>
+            <w:tcW w:w="2034" w:type="dxa"/>
+          </w:tcPr>
+          <w:p>
+            <w:pPr>
+              <w:pStyle w:val="ListParagraph"/>
+              <w:ind w:left="0"/>
+              <w:contextualSpacing w:val="0"/>
+            </w:pPr>
+            <w:r>
+              <w:t>Study group</w:t>
+            </w:r>
+          </w:p>
+        </w:tc>
+        <w:tc>
+          <w:tcPr>
+            <w:tcW w:w="2034" w:type="dxa"/>
+          </w:tcPr>
+          <w:p>
+            <w:pPr>
+              <w:pStyle w:val="ListParagraph"/>
+              <w:ind w:left="0"/>
+              <w:contextualSpacing w:val="0"/>
+            </w:pPr>
+            <w:r>
+              <w:t xml:space="preserve">Very helpful. I have a bunch of friends that are also in the class, so they have been a ton of help. We often will complete the math homework together or when someone has completed the homework, they will help </w:t>
+            </w:r>
+            <w:proofErr w:type="gramStart"/>
+            <w:r>
+              <w:t>walk everyone else</w:t>
+            </w:r>
+            <w:proofErr w:type="gramEnd"/>
+            <w:r>
+              <w:t xml:space="preserve"> through it if necessary.</w:t>
+            </w:r>
+          </w:p>
+        </w:tc>
+        <w:tc>
+          <w:tcPr>
+            <w:tcW w:w="2034" w:type="dxa"/>
+          </w:tcPr>
+          <w:p>
+            <w:pPr>
+              <w:pStyle w:val="ListParagraph"/>
+              <w:ind w:left="0"/>
+              <w:contextualSpacing w:val="0"/>
+            </w:pPr>
+            <w:r>
+              <w:t>I will continue to meet with my study group and get the homework done.</w:t>
+            </w:r>
+          </w:p>
+        </w:tc>
+        <w:tc>
+          <w:tcPr>
+            <w:tcW w:w="2034" w:type="dxa"/>
+          </w:tcPr>
+          <w:p>
+            <w:pPr>
+              <w:pStyle w:val="ListParagraph"/>
+              <w:ind w:left="0"/>
+              <w:contextualSpacing w:val="0"/>
+            </w:pPr>
+            <w:r>
+              <w:t>B+</w:t>
+            </w:r>
           </w:p>
         </w:tc>
       </w:tr>
@@ -1191,6 +1397,36 @@
           <w:szCs w:val="24"/>
         </w:rPr>
         <w:t>REFLECTION:</w:t>
+      </w:r>
+    </w:p>
+    <w:p>
+      <w:pPr>
+        <w:rPr>
+          <w:sz w:val="24"/>
+          <w:szCs w:val="24"/>
+        </w:rPr>
+      </w:pPr>
+      <w:r>
+        <w:rPr>
+          <w:sz w:val="24"/>
+          <w:szCs w:val="24"/>
+        </w:rPr>
+        <w:tab/>
+        <w:t xml:space="preserve">Overall, I feel mostly content with my current grade. The only class I’m upset with is English. I thought I had a pretty good grasp of the topics in the class; I do not. I plan on meeting with a study group or scheduling a time to talk to a tutor in ASL to help. I got a very low score on the midterm but, it was saved by the teacher’s grading curve. I don’t want that to happen again. Otherwise, I feel happy with my other classes. My math midterm went better than I could have hoped for. The CS-100 midterm didn’t go as great as I’d liked </w:t>
+      </w:r>
+      <w:r>
+        <w:rPr>
+          <w:sz w:val="24"/>
+          <w:szCs w:val="24"/>
+        </w:rPr>
+        <w:t>but</w:t>
+      </w:r>
+      <w:r>
+        <w:rPr>
+          <w:sz w:val="24"/>
+          <w:szCs w:val="24"/>
+        </w:rPr>
+        <w:t xml:space="preserve"> that was to be expected. It didn’t have much to do with my understanding of the class, rather my ability to read questions properly.</w:t>
       </w:r>
     </w:p>
     <w:sectPr>

</xml_diff>